<commit_message>
moved sound file and updated report
</commit_message>
<xml_diff>
--- a/GridGameReport.docx
+++ b/GridGameReport.docx
@@ -7,10 +7,7 @@
         <w:pStyle w:val="Heading1"/>
       </w:pPr>
       <w:r>
-        <w:t>AC22005 - Computer Systems 2B</w:t>
-      </w:r>
-      <w:r>
-        <w:t>- Grid Game Assignment</w:t>
+        <w:t>AC22005 - Computer Systems 2B- Grid Game Assignment</w:t>
       </w:r>
     </w:p>
     <w:p/>
@@ -71,6 +68,9 @@
       </w:r>
       <w:r>
         <w:t>:</w:t>
+      </w:r>
+      <w:r>
+        <w:t xml:space="preserve"> 587</w:t>
       </w:r>
     </w:p>
     <w:p/>
@@ -83,10 +83,7 @@
         </w:rPr>
       </w:pPr>
       <w:r>
-        <w:t>Our</w:t>
-      </w:r>
-      <w:r>
-        <w:t xml:space="preserve"> </w:t>
+        <w:t xml:space="preserve">Our </w:t>
       </w:r>
       <w:r>
         <w:t>Approach to The Problem</w:t>
@@ -176,10 +173,7 @@
         <w:pStyle w:val="Heading2"/>
       </w:pPr>
       <w:r>
-        <w:t>D</w:t>
-      </w:r>
-      <w:r>
-        <w:t xml:space="preserve">ifficulties </w:t>
+        <w:t xml:space="preserve">Difficulties </w:t>
       </w:r>
       <w:r>
         <w:t>We Encountered</w:t>

</xml_diff>